<commit_message>
adding supporting packages to run in Win 7 environment
</commit_message>
<xml_diff>
--- a/Udacity DRLND Project 1 - Navigation_Jing Zhao.docx
+++ b/Udacity DRLND Project 1 - Navigation_Jing Zhao.docx
@@ -139,10 +139,7 @@
         <w:t xml:space="preserve"> train an agent to navigate (and collect bananas!) in a large, square world.</w:t>
       </w:r>
       <w:r>
-        <w:t xml:space="preserve"> </w:t>
-      </w:r>
-      <w:r>
-        <w:t xml:space="preserve">A reward of +1 is provided for collecting a yellow banana, and a reward of -1 is provided for collecting a blue banana. Thus, the goal of </w:t>
+        <w:t xml:space="preserve"> A reward of +1 is provided for collecting a yellow banana, and a reward of -1 is provided for collecting a blue banana. Thus, the goal of </w:t>
       </w:r>
       <w:r>
         <w:t>my</w:t>
@@ -313,8 +310,6 @@
             </w:r>
           </w:p>
         </w:tc>
-        <w:bookmarkStart w:id="0" w:name="_GoBack"/>
-        <w:bookmarkEnd w:id="0"/>
       </w:tr>
       <w:tr>
         <w:tc>
@@ -512,25 +507,7 @@
         <w:jc w:val="both"/>
       </w:pPr>
       <w:r>
-        <w:t xml:space="preserve">The </w:t>
-      </w:r>
-      <w:r>
-        <w:t xml:space="preserve">above </w:t>
-      </w:r>
-      <w:r>
-        <w:t>deep Q-</w:t>
-      </w:r>
-      <w:r>
-        <w:t>learning algorithm</w:t>
-      </w:r>
-      <w:r>
-        <w:t xml:space="preserve"> is </w:t>
-      </w:r>
-      <w:r>
-        <w:t xml:space="preserve">then </w:t>
-      </w:r>
-      <w:r>
-        <w:t xml:space="preserve">implemented in two python scripts: </w:t>
+        <w:t xml:space="preserve">The above deep Q-learning algorithm is then implemented in two python scripts: </w:t>
       </w:r>
       <w:r>
         <w:rPr>
@@ -548,10 +525,7 @@
         <w:t>model.py</w:t>
       </w:r>
       <w:r>
-        <w:t xml:space="preserve">. </w:t>
-      </w:r>
-      <w:r>
-        <w:t xml:space="preserve">In </w:t>
+        <w:t xml:space="preserve">. In </w:t>
       </w:r>
       <w:r>
         <w:rPr>
@@ -732,10 +706,7 @@
         <w:t xml:space="preserve"> is used to select an action while the target network</w:t>
       </w:r>
       <w:r>
-        <w:t xml:space="preserve"> </w:t>
-      </w:r>
-      <w:r>
-        <w:t>(</w:t>
+        <w:t xml:space="preserve"> (</w:t>
       </w:r>
       <w:proofErr w:type="spellStart"/>
       <w:r>
@@ -814,7 +785,7 @@
         <w:t xml:space="preserve"> (NN)</w:t>
       </w:r>
       <w:r>
-        <w:t xml:space="preserve"> to approximate the optimal state-action value function. </w:t>
+        <w:t xml:space="preserve"> to approximate the optimal action value function. </w:t>
       </w:r>
       <w:r>
         <w:t>Table 1 shows the hyperparameters of this network along with some other parameters in the double Q-learning algorithm.</w:t>
@@ -979,16 +950,7 @@
               <w:jc w:val="center"/>
             </w:pPr>
             <w:r>
-              <w:t xml:space="preserve">size of NN </w:t>
-            </w:r>
-            <w:r>
-              <w:t>out</w:t>
-            </w:r>
-            <w:r>
-              <w:t xml:space="preserve">put= dimension of the </w:t>
-            </w:r>
-            <w:r>
-              <w:t>action space</w:t>
+              <w:t>size of NN output= dimension of the action space</w:t>
             </w:r>
           </w:p>
         </w:tc>
@@ -1363,10 +1325,7 @@
               <w:jc w:val="center"/>
             </w:pPr>
             <w:r>
-              <w:t>End</w:t>
-            </w:r>
-            <w:r>
-              <w:t xml:space="preserve"> value of epsilon decay </w:t>
+              <w:t xml:space="preserve">End value of epsilon decay </w:t>
             </w:r>
           </w:p>
         </w:tc>
@@ -1457,15 +1416,12 @@
         <w:t>d</w:t>
       </w:r>
       <w:r>
-        <w:t xml:space="preserve"> simulation after 2000 episodes. Figure 2 below shows the score of each episode (in blue) as well as the moving-average across past 100 episodes (in red dash line). According to the project description, this environment is regarded as “solved” once the agent </w:t>
-      </w:r>
-      <w:proofErr w:type="gramStart"/>
-      <w:r>
-        <w:t>is able to</w:t>
-      </w:r>
-      <w:proofErr w:type="gramEnd"/>
-      <w:r>
-        <w:t xml:space="preserve"> receive an average reward (over 100 episodes) of at least +13. We achieved this goal in episode </w:t>
+        <w:t xml:space="preserve"> simulation after 2000 episodes. Figure 2 below shows the score of each episode (in blue) as well as the moving-average across past 100 episodes (in red dash line). According to the project description, this environment is </w:t>
+      </w:r>
+      <w:bookmarkStart w:id="0" w:name="_GoBack"/>
+      <w:bookmarkEnd w:id="0"/>
+      <w:r>
+        <w:t xml:space="preserve">“solved” once the agent is able to receive an average reward (over 100 episodes) of at least +13. We achieved this goal in episode </w:t>
       </w:r>
       <w:r>
         <w:t>486 meaning we solved the environment in episode 386. If we raised the bar from +13 to +15, the environment would be solved in 589 episodes. We saved the weights in a checkpoint file named “</w:t>
@@ -1637,10 +1593,7 @@
     </w:p>
     <w:p>
       <w:r>
-        <w:t xml:space="preserve">[1] </w:t>
-      </w:r>
-      <w:r>
-        <w:t xml:space="preserve">V. </w:t>
+        <w:t xml:space="preserve">[1] V. </w:t>
       </w:r>
       <w:proofErr w:type="spellStart"/>
       <w:r>
@@ -1672,56 +1625,183 @@
       </w:r>
       <w:proofErr w:type="spellEnd"/>
       <w:r>
-        <w:t>, M. G.</w:t>
+        <w:t xml:space="preserve">, M. G. </w:t>
+      </w:r>
+      <w:proofErr w:type="spellStart"/>
+      <w:r>
+        <w:t>Bellemare</w:t>
+      </w:r>
+      <w:proofErr w:type="spellEnd"/>
+      <w:r>
+        <w:t xml:space="preserve">, A. Graves, M. </w:t>
+      </w:r>
+      <w:proofErr w:type="spellStart"/>
+      <w:r>
+        <w:t>Riedmiller</w:t>
+      </w:r>
+      <w:proofErr w:type="spellEnd"/>
+      <w:r>
+        <w:t xml:space="preserve">, A. K. </w:t>
+      </w:r>
+      <w:proofErr w:type="spellStart"/>
+      <w:r>
+        <w:t>Fidjeland</w:t>
+      </w:r>
+      <w:proofErr w:type="spellEnd"/>
+      <w:r>
+        <w:t xml:space="preserve">, G. </w:t>
+      </w:r>
+      <w:proofErr w:type="spellStart"/>
+      <w:r>
+        <w:t>Ostrovski</w:t>
+      </w:r>
+      <w:proofErr w:type="spellEnd"/>
+      <w:r>
+        <w:t xml:space="preserve">, S. Petersen, C. Beattie, A. </w:t>
+      </w:r>
+      <w:proofErr w:type="spellStart"/>
+      <w:r>
+        <w:t>Sadik</w:t>
+      </w:r>
+      <w:proofErr w:type="spellEnd"/>
+      <w:r>
+        <w:t xml:space="preserve">, I. </w:t>
+      </w:r>
+      <w:proofErr w:type="spellStart"/>
+      <w:r>
+        <w:t>Antonoglou</w:t>
+      </w:r>
+      <w:proofErr w:type="spellEnd"/>
+      <w:r>
+        <w:t xml:space="preserve">, H. King, D. Kumaran, D. </w:t>
+      </w:r>
+      <w:proofErr w:type="spellStart"/>
+      <w:r>
+        <w:t>Wierstra</w:t>
+      </w:r>
+      <w:proofErr w:type="spellEnd"/>
+      <w:r>
+        <w:t xml:space="preserve">, S. Legg, and D. Hassabis. </w:t>
+      </w:r>
+      <w:r>
+        <w:rPr>
+          <w:i/>
+        </w:rPr>
+        <w:t>Human</w:t>
+      </w:r>
+      <w:r>
+        <w:rPr>
+          <w:i/>
+        </w:rPr>
+        <w:t>-</w:t>
+      </w:r>
+      <w:r>
+        <w:rPr>
+          <w:i/>
+        </w:rPr>
+        <w:t>level control through deep reinforcement learning</w:t>
+      </w:r>
+      <w:r>
+        <w:t>. Nature, 518 (7540):529–533, 2015.</w:t>
+      </w:r>
+    </w:p>
+    <w:p>
+      <w:r>
+        <w:t>[2]</w:t>
       </w:r>
       <w:r>
         <w:t xml:space="preserve"> </w:t>
       </w:r>
+      <w:r>
+        <w:t xml:space="preserve">van Hasselt, </w:t>
+      </w:r>
       <w:proofErr w:type="spellStart"/>
       <w:r>
-        <w:t>Bellemare</w:t>
+        <w:t>Hado</w:t>
       </w:r>
       <w:proofErr w:type="spellEnd"/>
       <w:r>
-        <w:t xml:space="preserve">, A. Graves, M. </w:t>
+        <w:t xml:space="preserve">, </w:t>
       </w:r>
       <w:proofErr w:type="spellStart"/>
       <w:r>
-        <w:t>Riedmiller</w:t>
+        <w:t>Guez</w:t>
       </w:r>
       <w:proofErr w:type="spellEnd"/>
       <w:r>
-        <w:t xml:space="preserve">, A. K. </w:t>
+        <w:t xml:space="preserve">, Arthur, and Silver, David. </w:t>
+      </w:r>
+      <w:r>
+        <w:rPr>
+          <w:i/>
+        </w:rPr>
+        <w:t>Deep Reinforcement Learning with Double Q-learning</w:t>
+      </w:r>
+      <w:r>
+        <w:t xml:space="preserve">. In Proceedings of the </w:t>
+      </w:r>
+      <w:r>
+        <w:t>13th</w:t>
+      </w:r>
+      <w:r>
+        <w:t xml:space="preserve"> AAAI Conference on Artificial Intelligence, 2016. </w:t>
+      </w:r>
+    </w:p>
+    <w:p>
+      <w:pPr>
+        <w:rPr>
+          <w:i/>
+        </w:rPr>
+      </w:pPr>
+      <w:r>
+        <w:t>[3]</w:t>
+      </w:r>
+      <w:r>
+        <w:t xml:space="preserve"> </w:t>
+      </w:r>
+      <w:r>
+        <w:t>Wang, Z</w:t>
+      </w:r>
+      <w:r>
+        <w:t xml:space="preserve">., </w:t>
       </w:r>
       <w:proofErr w:type="spellStart"/>
       <w:r>
-        <w:t>Fidjeland</w:t>
+        <w:t>Schaul</w:t>
       </w:r>
       <w:proofErr w:type="spellEnd"/>
       <w:r>
-        <w:t xml:space="preserve">, G. </w:t>
+        <w:t xml:space="preserve"> T., Hessel, M., van Hasselt, H., </w:t>
       </w:r>
       <w:proofErr w:type="spellStart"/>
       <w:r>
-        <w:t>Ostrovski</w:t>
+        <w:t>Lanctot</w:t>
       </w:r>
       <w:proofErr w:type="spellEnd"/>
       <w:r>
-        <w:t>,</w:t>
+        <w:t xml:space="preserve">, M., de Freitas, N., </w:t>
+      </w:r>
+      <w:r>
+        <w:rPr>
+          <w:i/>
+        </w:rPr>
+        <w:t>Dueling Network Architectures for Deep Reinforcement Learning</w:t>
+      </w:r>
+    </w:p>
+    <w:p>
+      <w:r>
+        <w:t>[4]</w:t>
       </w:r>
       <w:r>
         <w:t xml:space="preserve"> </w:t>
       </w:r>
-      <w:r>
-        <w:t xml:space="preserve">S. Petersen, C. Beattie, A. </w:t>
-      </w:r>
       <w:proofErr w:type="spellStart"/>
       <w:r>
-        <w:t>Sadik</w:t>
+        <w:t>Schaul</w:t>
       </w:r>
       <w:proofErr w:type="spellEnd"/>
       <w:r>
-        <w:t xml:space="preserve">, I. </w:t>
+        <w:t xml:space="preserve">, T., Quan, J., </w:t>
       </w:r>
       <w:proofErr w:type="spellStart"/>
       <w:r>
@@ -1729,203 +1809,13 @@
       </w:r>
       <w:proofErr w:type="spellEnd"/>
       <w:r>
-        <w:t>, H. King,</w:t>
-      </w:r>
-      <w:r>
-        <w:t xml:space="preserve"> </w:t>
-      </w:r>
-      <w:r>
-        <w:t xml:space="preserve">D. Kumaran, D. </w:t>
-      </w:r>
-      <w:proofErr w:type="spellStart"/>
-      <w:r>
-        <w:t>Wierstra</w:t>
-      </w:r>
-      <w:proofErr w:type="spellEnd"/>
-      <w:r>
-        <w:t xml:space="preserve">, S. Legg, and D. Hassabis. </w:t>
+        <w:t xml:space="preserve">, I., and Silver, D. </w:t>
       </w:r>
       <w:r>
         <w:rPr>
           <w:i/>
         </w:rPr>
-        <w:t>Human</w:t>
-      </w:r>
-      <w:r>
-        <w:rPr>
-          <w:i/>
-        </w:rPr>
-        <w:t>-</w:t>
-      </w:r>
-      <w:r>
-        <w:rPr>
-          <w:i/>
-        </w:rPr>
-        <w:t>level</w:t>
-      </w:r>
-      <w:r>
-        <w:rPr>
-          <w:i/>
-        </w:rPr>
-        <w:t xml:space="preserve"> </w:t>
-      </w:r>
-      <w:r>
-        <w:rPr>
-          <w:i/>
-        </w:rPr>
-        <w:t>control through deep reinforcement learning</w:t>
-      </w:r>
-      <w:r>
-        <w:t>. Nature, 518</w:t>
-      </w:r>
-      <w:r>
-        <w:t xml:space="preserve"> </w:t>
-      </w:r>
-      <w:r>
-        <w:t>(7540):529–533, 2015.</w:t>
-      </w:r>
-    </w:p>
-    <w:p>
-      <w:r>
-        <w:t>[2]</w:t>
-      </w:r>
-      <w:r>
-        <w:t xml:space="preserve"> </w:t>
-      </w:r>
-      <w:r>
-        <w:t xml:space="preserve">van Hasselt, </w:t>
-      </w:r>
-      <w:proofErr w:type="spellStart"/>
-      <w:r>
-        <w:t>Hado</w:t>
-      </w:r>
-      <w:proofErr w:type="spellEnd"/>
-      <w:r>
-        <w:t xml:space="preserve">, </w:t>
-      </w:r>
-      <w:proofErr w:type="spellStart"/>
-      <w:r>
-        <w:t>Guez</w:t>
-      </w:r>
-      <w:proofErr w:type="spellEnd"/>
-      <w:r>
-        <w:t xml:space="preserve">, Arthur, and Silver, David. </w:t>
-      </w:r>
-      <w:r>
-        <w:rPr>
-          <w:i/>
-        </w:rPr>
-        <w:t>Deep Reinforcement Learning with Double Q</w:t>
-      </w:r>
-      <w:r>
-        <w:rPr>
-          <w:i/>
-        </w:rPr>
-        <w:t>-</w:t>
-      </w:r>
-      <w:r>
-        <w:rPr>
-          <w:i/>
-        </w:rPr>
-        <w:t>learning</w:t>
-      </w:r>
-      <w:r>
-        <w:t>.</w:t>
-      </w:r>
-      <w:r>
-        <w:t xml:space="preserve"> </w:t>
-      </w:r>
-      <w:r>
-        <w:t xml:space="preserve">In Proceedings of the </w:t>
-      </w:r>
-      <w:r>
-        <w:t>13th</w:t>
-      </w:r>
-      <w:r>
-        <w:t xml:space="preserve"> AAAI Conference on Artificial Intelligence, 2016. </w:t>
-      </w:r>
-    </w:p>
-    <w:p>
-      <w:pPr>
-        <w:rPr>
-          <w:i/>
-        </w:rPr>
-      </w:pPr>
-      <w:r>
-        <w:t>[3]</w:t>
-      </w:r>
-      <w:r>
-        <w:t xml:space="preserve"> </w:t>
-      </w:r>
-      <w:r>
-        <w:t>Wang, Z</w:t>
-      </w:r>
-      <w:r>
-        <w:t xml:space="preserve">., </w:t>
-      </w:r>
-      <w:proofErr w:type="spellStart"/>
-      <w:r>
-        <w:t>Schaul</w:t>
-      </w:r>
-      <w:proofErr w:type="spellEnd"/>
-      <w:r>
-        <w:t xml:space="preserve"> T., Hessel, M., van Hasselt, H., </w:t>
-      </w:r>
-      <w:proofErr w:type="spellStart"/>
-      <w:r>
-        <w:t>Lanctot</w:t>
-      </w:r>
-      <w:proofErr w:type="spellEnd"/>
-      <w:r>
-        <w:t xml:space="preserve">, M., de Freitas, N., </w:t>
-      </w:r>
-      <w:r>
-        <w:rPr>
-          <w:i/>
-        </w:rPr>
-        <w:t>Dueling Network Architectures for Deep Reinforcement Learning</w:t>
-      </w:r>
-    </w:p>
-    <w:p>
-      <w:r>
-        <w:t>[4]</w:t>
-      </w:r>
-      <w:r>
-        <w:t xml:space="preserve"> </w:t>
-      </w:r>
-      <w:proofErr w:type="spellStart"/>
-      <w:r>
-        <w:t>Schaul</w:t>
-      </w:r>
-      <w:proofErr w:type="spellEnd"/>
-      <w:r>
-        <w:t xml:space="preserve">, T., Quan, J., </w:t>
-      </w:r>
-      <w:proofErr w:type="spellStart"/>
-      <w:r>
-        <w:t>Antonoglou</w:t>
-      </w:r>
-      <w:proofErr w:type="spellEnd"/>
-      <w:r>
-        <w:t xml:space="preserve">, I., and Silver, D. </w:t>
-      </w:r>
-      <w:r>
-        <w:rPr>
-          <w:i/>
-        </w:rPr>
-        <w:t>Prioritized</w:t>
-      </w:r>
-      <w:r>
-        <w:rPr>
-          <w:i/>
-        </w:rPr>
-        <w:t xml:space="preserve"> </w:t>
-      </w:r>
-      <w:r>
-        <w:rPr>
-          <w:i/>
-        </w:rPr>
-        <w:t>experience replay</w:t>
+        <w:t>Prioritized experience replay</w:t>
       </w:r>
       <w:r>
         <w:t>. In ICLR, 2016.</w:t>

</xml_diff>